<commit_message>
feature: adicionado link do github
</commit_message>
<xml_diff>
--- a/Backlog do Sistema.docx
+++ b/Backlog do Sistema.docx
@@ -1,6 +1,6 @@
 
 <file path=word/document.xml><?xml version="1.0" encoding="utf-8"?>
-<w:document xmlns:wpc="http://schemas.microsoft.com/office/word/2010/wordprocessingCanvas" xmlns:cx="http://schemas.microsoft.com/office/drawing/2014/chartex" xmlns:cx1="http://schemas.microsoft.com/office/drawing/2015/9/8/chartex" xmlns:cx2="http://schemas.microsoft.com/office/drawing/2015/10/21/chartex" xmlns:cx3="http://schemas.microsoft.com/office/drawing/2016/5/9/chartex" xmlns:cx4="http://schemas.microsoft.com/office/drawing/2016/5/10/chartex" xmlns:cx5="http://schemas.microsoft.com/office/drawing/2016/5/11/chartex" xmlns:cx6="http://schemas.microsoft.com/office/drawing/2016/5/12/chartex" xmlns:cx7="http://schemas.microsoft.com/office/drawing/2016/5/13/chartex" xmlns:cx8="http://schemas.microsoft.com/office/drawing/2016/5/14/chartex" xmlns:mc="http://schemas.openxmlformats.org/markup-compatibility/2006" xmlns:aink="http://schemas.microsoft.com/office/drawing/2016/ink" xmlns:am3d="http://schemas.microsoft.com/office/drawing/2017/model3d" xmlns:o="urn:schemas-microsoft-com:office:office" xmlns:r="http://schemas.openxmlformats.org/officeDocument/2006/relationships" xmlns:m="http://schemas.openxmlformats.org/officeDocument/2006/math" xmlns:v="urn:schemas-microsoft-com:vml" xmlns:wp14="http://schemas.microsoft.com/office/word/2010/wordprocessingDrawing" xmlns:wp="http://schemas.openxmlformats.org/drawingml/2006/wordprocessingDrawing" xmlns:w10="urn:schemas-microsoft-com:office:word" xmlns:w="http://schemas.openxmlformats.org/wordprocessingml/2006/main" xmlns:w14="http://schemas.microsoft.com/office/word/2010/wordml" xmlns:w15="http://schemas.microsoft.com/office/word/2012/wordml" xmlns:w16cid="http://schemas.microsoft.com/office/word/2016/wordml/cid" xmlns:w16se="http://schemas.microsoft.com/office/word/2015/wordml/symex" xmlns:wpg="http://schemas.microsoft.com/office/word/2010/wordprocessingGroup" xmlns:wpi="http://schemas.microsoft.com/office/word/2010/wordprocessingInk" xmlns:wne="http://schemas.microsoft.com/office/word/2006/wordml" xmlns:wps="http://schemas.microsoft.com/office/word/2010/wordprocessingShape" mc:Ignorable="w14 w15 w16se w16cid wp14">
+<w:document xmlns:wpc="http://schemas.microsoft.com/office/word/2010/wordprocessingCanvas" xmlns:cx="http://schemas.microsoft.com/office/drawing/2014/chartex" xmlns:cx1="http://schemas.microsoft.com/office/drawing/2015/9/8/chartex" xmlns:cx2="http://schemas.microsoft.com/office/drawing/2015/10/21/chartex" xmlns:cx3="http://schemas.microsoft.com/office/drawing/2016/5/9/chartex" xmlns:cx4="http://schemas.microsoft.com/office/drawing/2016/5/10/chartex" xmlns:cx5="http://schemas.microsoft.com/office/drawing/2016/5/11/chartex" xmlns:cx6="http://schemas.microsoft.com/office/drawing/2016/5/12/chartex" xmlns:cx7="http://schemas.microsoft.com/office/drawing/2016/5/13/chartex" xmlns:cx8="http://schemas.microsoft.com/office/drawing/2016/5/14/chartex" xmlns:mc="http://schemas.openxmlformats.org/markup-compatibility/2006" xmlns:aink="http://schemas.microsoft.com/office/drawing/2016/ink" xmlns:am3d="http://schemas.microsoft.com/office/drawing/2017/model3d" xmlns:o="urn:schemas-microsoft-com:office:office" xmlns:oel="http://schemas.microsoft.com/office/2019/extlst" xmlns:r="http://schemas.openxmlformats.org/officeDocument/2006/relationships" xmlns:m="http://schemas.openxmlformats.org/officeDocument/2006/math" xmlns:v="urn:schemas-microsoft-com:vml" xmlns:wp14="http://schemas.microsoft.com/office/word/2010/wordprocessingDrawing" xmlns:wp="http://schemas.openxmlformats.org/drawingml/2006/wordprocessingDrawing" xmlns:w10="urn:schemas-microsoft-com:office:word" xmlns:w="http://schemas.openxmlformats.org/wordprocessingml/2006/main" xmlns:w14="http://schemas.microsoft.com/office/word/2010/wordml" xmlns:w15="http://schemas.microsoft.com/office/word/2012/wordml" xmlns:w16cex="http://schemas.microsoft.com/office/word/2018/wordml/cex" xmlns:w16cid="http://schemas.microsoft.com/office/word/2016/wordml/cid" xmlns:w16="http://schemas.microsoft.com/office/word/2018/wordml" xmlns:w16du="http://schemas.microsoft.com/office/word/2023/wordml/word16du" xmlns:w16sdtdh="http://schemas.microsoft.com/office/word/2020/wordml/sdtdatahash" xmlns:w16se="http://schemas.microsoft.com/office/word/2015/wordml/symex" xmlns:wpg="http://schemas.microsoft.com/office/word/2010/wordprocessingGroup" xmlns:wpi="http://schemas.microsoft.com/office/word/2010/wordprocessingInk" xmlns:wne="http://schemas.microsoft.com/office/word/2006/wordml" xmlns:wps="http://schemas.microsoft.com/office/word/2010/wordprocessingShape" mc:Ignorable="w14 w15 w16se w16cid w16 w16cex w16sdtdh w16du wp14">
   <w:body>
     <w:p>
       <w:pPr>
@@ -317,19 +317,7 @@
         <w:rPr>
           <w:b/>
         </w:rPr>
-        <w:t>U</w:t>
-      </w:r>
-      <w:r>
-        <w:rPr>
-          <w:b/>
-        </w:rPr>
-        <w:t>s</w:t>
-      </w:r>
-      <w:r>
-        <w:rPr>
-          <w:b/>
-        </w:rPr>
-        <w:t>uário Cliente:</w:t>
+        <w:t>Usuário Cliente:</w:t>
       </w:r>
     </w:p>
     <w:p>
@@ -371,8 +359,6 @@
         </w:rPr>
         <w:t>Usuário Administrador:</w:t>
       </w:r>
-      <w:bookmarkStart w:id="0" w:name="_GoBack"/>
-      <w:bookmarkEnd w:id="0"/>
     </w:p>
     <w:p>
       <w:r>
@@ -381,8 +367,12 @@
     </w:p>
     <w:p>
       <w:pPr>
-        <w:rPr>
-          <w:b/>
+        <w:ind w:left="-567" w:firstLine="567"/>
+        <w:rPr>
+          <w:b/>
+          <w:color w:val="5B9BD5" w:themeColor="accent5"/>
+          <w:sz w:val="26"/>
+          <w:szCs w:val="26"/>
         </w:rPr>
       </w:pPr>
       <w:r>
@@ -400,10 +390,34 @@
         </w:rPr>
         <w:t>Média</w:t>
       </w:r>
+    </w:p>
+    <w:p>
+      <w:pPr>
+        <w:ind w:left="-567" w:firstLine="567"/>
+      </w:pPr>
+    </w:p>
+    <w:p>
+      <w:pPr>
+        <w:ind w:left="-567" w:firstLine="567"/>
+        <w:rPr>
+          <w:b/>
+        </w:rPr>
+      </w:pPr>
+      <w:r>
+        <w:t xml:space="preserve">LINK GITHUB: </w:t>
+      </w:r>
+      <w:hyperlink r:id="rId4" w:history="1">
+        <w:r>
+          <w:rPr>
+            <w:rStyle w:val="Hyperlink"/>
+          </w:rPr>
+          <w:t>https://github.com/andre7184/mercado</w:t>
+        </w:r>
+      </w:hyperlink>
     </w:p>
     <w:sectPr>
       <w:pgSz w:w="11906" w:h="16838"/>
-      <w:pgMar w:top="568" w:right="991" w:bottom="568" w:left="1701" w:header="708" w:footer="708" w:gutter="0"/>
+      <w:pgMar w:top="568" w:right="849" w:bottom="568" w:left="1134" w:header="708" w:footer="708" w:gutter="0"/>
       <w:cols w:space="708"/>
       <w:docGrid w:linePitch="360"/>
     </w:sectPr>
@@ -412,7 +426,7 @@
 </file>
 
 <file path=word/styles.xml><?xml version="1.0" encoding="utf-8"?>
-<w:styles xmlns:mc="http://schemas.openxmlformats.org/markup-compatibility/2006" xmlns:r="http://schemas.openxmlformats.org/officeDocument/2006/relationships" xmlns:w="http://schemas.openxmlformats.org/wordprocessingml/2006/main" xmlns:w14="http://schemas.microsoft.com/office/word/2010/wordml" xmlns:w15="http://schemas.microsoft.com/office/word/2012/wordml" xmlns:w16cid="http://schemas.microsoft.com/office/word/2016/wordml/cid" xmlns:w16se="http://schemas.microsoft.com/office/word/2015/wordml/symex" mc:Ignorable="w14 w15 w16se w16cid">
+<w:styles xmlns:mc="http://schemas.openxmlformats.org/markup-compatibility/2006" xmlns:r="http://schemas.openxmlformats.org/officeDocument/2006/relationships" xmlns:w="http://schemas.openxmlformats.org/wordprocessingml/2006/main" xmlns:w14="http://schemas.microsoft.com/office/word/2010/wordml" xmlns:w15="http://schemas.microsoft.com/office/word/2012/wordml" xmlns:w16cex="http://schemas.microsoft.com/office/word/2018/wordml/cex" xmlns:w16cid="http://schemas.microsoft.com/office/word/2016/wordml/cid" xmlns:w16="http://schemas.microsoft.com/office/word/2018/wordml" xmlns:w16du="http://schemas.microsoft.com/office/word/2023/wordml/word16du" xmlns:w16sdtdh="http://schemas.microsoft.com/office/word/2020/wordml/sdtdatahash" xmlns:w16se="http://schemas.microsoft.com/office/word/2015/wordml/symex" mc:Ignorable="w14 w15 w16se w16cid w16 w16cex w16sdtdh w16du">
   <w:docDefaults>
     <w:rPrDefault>
       <w:rPr>
@@ -428,7 +442,7 @@
       </w:pPr>
     </w:pPrDefault>
   </w:docDefaults>
-  <w:latentStyles w:defLockedState="0" w:defUIPriority="99" w:defSemiHidden="0" w:defUnhideWhenUsed="0" w:defQFormat="0" w:count="375">
+  <w:latentStyles w:defLockedState="0" w:defUIPriority="99" w:defSemiHidden="0" w:defUnhideWhenUsed="0" w:defQFormat="0" w:count="376">
     <w:lsdException w:name="Normal" w:uiPriority="0" w:qFormat="1"/>
     <w:lsdException w:name="heading 1" w:uiPriority="9" w:qFormat="1"/>
     <w:lsdException w:name="heading 2" w:semiHidden="1" w:uiPriority="9" w:unhideWhenUsed="1" w:qFormat="1"/>
@@ -804,6 +818,7 @@
     <w:lsdException w:name="Smart Hyperlink" w:semiHidden="1" w:unhideWhenUsed="1"/>
     <w:lsdException w:name="Hashtag" w:semiHidden="1" w:unhideWhenUsed="1"/>
     <w:lsdException w:name="Unresolved Mention" w:semiHidden="1" w:unhideWhenUsed="1"/>
+    <w:lsdException w:name="Smart Link" w:semiHidden="1" w:unhideWhenUsed="1"/>
   </w:latentStyles>
   <w:style w:type="paragraph" w:default="1" w:styleId="Normal">
     <w:name w:val="Normal"/>
@@ -835,6 +850,29 @@
     <w:uiPriority w:val="99"/>
     <w:semiHidden/>
     <w:unhideWhenUsed/>
+  </w:style>
+  <w:style w:type="character" w:styleId="Hyperlink">
+    <w:name w:val="Hyperlink"/>
+    <w:basedOn w:val="Fontepargpadro"/>
+    <w:uiPriority w:val="99"/>
+    <w:unhideWhenUsed/>
+    <w:rsid w:val="00CE47AA"/>
+    <w:rPr>
+      <w:color w:val="0563C1" w:themeColor="hyperlink"/>
+      <w:u w:val="single"/>
+    </w:rPr>
+  </w:style>
+  <w:style w:type="character" w:styleId="MenoPendente">
+    <w:name w:val="Unresolved Mention"/>
+    <w:basedOn w:val="Fontepargpadro"/>
+    <w:uiPriority w:val="99"/>
+    <w:semiHidden/>
+    <w:unhideWhenUsed/>
+    <w:rsid w:val="00CE47AA"/>
+    <w:rPr>
+      <w:color w:val="605E5C"/>
+      <w:shd w:val="clear" w:color="auto" w:fill="E1DFDD"/>
+    </w:rPr>
   </w:style>
 </w:styles>
 </file>

</xml_diff>